<commit_message>
Added date picker functionality
</commit_message>
<xml_diff>
--- a/Israel.Finnerty.docx
+++ b/Israel.Finnerty.docx
@@ -506,7 +506,10 @@
       </w:r>
       <w:r>
         <w:lastRenderedPageBreak/>
-        <w:t>Used cloud based images and granted app internet permissions in manifest file.</w:t>
+        <w:t xml:space="preserve">Added date picker which is only visible when the site </w:t>
+      </w:r>
+      <w:r>
+        <w:t>visited switch button has been set to “Yes” by the user.</w:t>
       </w:r>
     </w:p>
     <w:p/>

</xml_diff>